<commit_message>
feat: Document .PDF has been added.
</commit_message>
<xml_diff>
--- a/CallStack.docx
+++ b/CallStack.docx
@@ -2,25 +2,500 @@
 <file path=word/document.xml><?xml version="1.0" encoding="utf-8"?>
 <w:document xmlns:wpc="http://schemas.microsoft.com/office/word/2010/wordprocessingCanvas" xmlns:cx="http://schemas.microsoft.com/office/drawing/2014/chartex" xmlns:mc="http://schemas.openxmlformats.org/markup-compatibility/2006" xmlns:o="urn:schemas-microsoft-com:office:office" xmlns:r="http://schemas.openxmlformats.org/officeDocument/2006/relationships" xmlns:m="http://schemas.openxmlformats.org/officeDocument/2006/math" xmlns:v="urn:schemas-microsoft-com:vml" xmlns:wp14="http://schemas.microsoft.com/office/word/2010/wordprocessingDrawing" xmlns:wp="http://schemas.openxmlformats.org/drawingml/2006/wordprocessingDrawing" xmlns:w10="urn:schemas-microsoft-com:office:word" xmlns:w="http://schemas.openxmlformats.org/wordprocessingml/2006/main" xmlns:w14="http://schemas.microsoft.com/office/word/2010/wordml" xmlns:w15="http://schemas.microsoft.com/office/word/2012/wordml" xmlns:w16se="http://schemas.microsoft.com/office/word/2015/wordml/symex" xmlns:wpg="http://schemas.microsoft.com/office/word/2010/wordprocessingGroup" xmlns:wpi="http://schemas.microsoft.com/office/word/2010/wordprocessingInk" xmlns:wne="http://schemas.microsoft.com/office/word/2006/wordml" xmlns:wps="http://schemas.microsoft.com/office/word/2010/wordprocessingShape" mc:Ignorable="w14 w15 w16se wp14">
   <w:body>
-    <w:p/>
+    <w:p>
+      <w:pPr>
+        <w:pStyle w:val="Ttulo3"/>
+        <w:rPr>
+          <w:caps/>
+          <w:sz w:val="36"/>
+          <w:lang w:val="es-MX"/>
+        </w:rPr>
+      </w:pPr>
+      <w:bookmarkStart w:id="0" w:name="_GoBack"/>
+      <w:bookmarkEnd w:id="0"/>
+      <w:r>
+        <w:rPr>
+          <w:caps/>
+          <w:noProof/>
+          <w:sz w:val="36"/>
+          <w:lang w:val="es-ES" w:eastAsia="es-ES"/>
+        </w:rPr>
+        <w:drawing>
+          <wp:anchor distT="0" distB="0" distL="114300" distR="114300" simplePos="0" relativeHeight="251659264" behindDoc="0" locked="0" layoutInCell="1" allowOverlap="1" wp14:anchorId="3FB3C9D2" wp14:editId="6F5250AF">
+            <wp:simplePos x="0" y="0"/>
+            <wp:positionH relativeFrom="margin">
+              <wp:align>center</wp:align>
+            </wp:positionH>
+            <wp:positionV relativeFrom="margin">
+              <wp:posOffset>-314960</wp:posOffset>
+            </wp:positionV>
+            <wp:extent cx="1895475" cy="1878965"/>
+            <wp:effectExtent l="209550" t="209550" r="200025" b="216535"/>
+            <wp:wrapSquare wrapText="bothSides"/>
+            <wp:docPr id="11" name="Imagen 11"/>
+            <wp:cNvGraphicFramePr>
+              <a:graphicFrameLocks xmlns:a="http://schemas.openxmlformats.org/drawingml/2006/main" noChangeAspect="1"/>
+            </wp:cNvGraphicFramePr>
+            <a:graphic xmlns:a="http://schemas.openxmlformats.org/drawingml/2006/main">
+              <a:graphicData uri="http://schemas.openxmlformats.org/drawingml/2006/picture">
+                <pic:pic xmlns:pic="http://schemas.openxmlformats.org/drawingml/2006/picture">
+                  <pic:nvPicPr>
+                    <pic:cNvPr id="11" name="Universidad-Tecnológica-de-Aguascalientes.jpg"/>
+                    <pic:cNvPicPr/>
+                  </pic:nvPicPr>
+                  <pic:blipFill>
+                    <a:blip r:embed="rId7" cstate="print">
+                      <a:extLst>
+                        <a:ext uri="{28A0092B-C50C-407E-A947-70E740481C1C}">
+                          <a14:useLocalDpi xmlns:a14="http://schemas.microsoft.com/office/drawing/2010/main" val="0"/>
+                        </a:ext>
+                      </a:extLst>
+                    </a:blip>
+                    <a:stretch>
+                      <a:fillRect/>
+                    </a:stretch>
+                  </pic:blipFill>
+                  <pic:spPr>
+                    <a:xfrm>
+                      <a:off x="0" y="0"/>
+                      <a:ext cx="1895475" cy="1878965"/>
+                    </a:xfrm>
+                    <a:prstGeom prst="ellipse">
+                      <a:avLst/>
+                    </a:prstGeom>
+                    <a:ln w="190500" cap="rnd">
+                      <a:solidFill>
+                        <a:srgbClr val="C8C6BD"/>
+                      </a:solidFill>
+                      <a:prstDash val="solid"/>
+                    </a:ln>
+                    <a:effectLst>
+                      <a:outerShdw blurRad="127000" algn="bl" rotWithShape="0">
+                        <a:srgbClr val="000000"/>
+                      </a:outerShdw>
+                    </a:effectLst>
+                    <a:scene3d>
+                      <a:camera prst="perspectiveFront" fov="5400000"/>
+                      <a:lightRig rig="threePt" dir="t">
+                        <a:rot lat="0" lon="0" rev="19200000"/>
+                      </a:lightRig>
+                    </a:scene3d>
+                    <a:sp3d extrusionH="25400">
+                      <a:bevelT w="304800" h="152400" prst="hardEdge"/>
+                      <a:extrusionClr>
+                        <a:srgbClr val="000000"/>
+                      </a:extrusionClr>
+                    </a:sp3d>
+                  </pic:spPr>
+                </pic:pic>
+              </a:graphicData>
+            </a:graphic>
+            <wp14:sizeRelH relativeFrom="margin">
+              <wp14:pctWidth>0</wp14:pctWidth>
+            </wp14:sizeRelH>
+            <wp14:sizeRelV relativeFrom="margin">
+              <wp14:pctHeight>0</wp14:pctHeight>
+            </wp14:sizeRelV>
+          </wp:anchor>
+        </w:drawing>
+      </w:r>
+    </w:p>
+    <w:p>
+      <w:pPr>
+        <w:pStyle w:val="Ttulo3"/>
+        <w:jc w:val="center"/>
+        <w:rPr>
+          <w:caps/>
+          <w:sz w:val="36"/>
+          <w:lang w:val="es-MX"/>
+        </w:rPr>
+      </w:pPr>
+    </w:p>
+    <w:p>
+      <w:pPr>
+        <w:pStyle w:val="Ttulo3"/>
+        <w:jc w:val="center"/>
+        <w:rPr>
+          <w:rFonts w:ascii="Dominique" w:hAnsi="Dominique"/>
+          <w:b/>
+          <w:caps/>
+          <w:color w:val="FF0000"/>
+          <w:sz w:val="58"/>
+          <w:szCs w:val="58"/>
+          <w:lang w:val="es-MX"/>
+        </w:rPr>
+      </w:pPr>
+      <w:r>
+        <w:rPr>
+          <w:rFonts w:ascii="Dominique" w:hAnsi="Dominique"/>
+          <w:b/>
+          <w:caps/>
+          <w:color w:val="FF0000"/>
+          <w:sz w:val="58"/>
+          <w:szCs w:val="58"/>
+          <w:lang w:val="es-MX"/>
+        </w:rPr>
+        <w:t>UNIVERSIDAD TECNOLÓGICA DE AGUASCALIENTES</w:t>
+      </w:r>
+    </w:p>
+    <w:p>
+      <w:pPr>
+        <w:pStyle w:val="Subttulo"/>
+        <w:jc w:val="left"/>
+        <w:rPr>
+          <w:b/>
+          <w:color w:val="auto"/>
+          <w:lang w:val="es-MX"/>
+        </w:rPr>
+      </w:pPr>
+    </w:p>
+    <w:p>
+      <w:pPr>
+        <w:pStyle w:val="Subttulo"/>
+        <w:rPr>
+          <w:rFonts w:ascii="Dominique" w:hAnsi="Dominique"/>
+          <w:color w:val="1F4E79" w:themeColor="accent1" w:themeShade="80"/>
+          <w:sz w:val="40"/>
+          <w:szCs w:val="40"/>
+          <w:lang w:val="es-MX"/>
+        </w:rPr>
+      </w:pPr>
+      <w:r>
+        <w:rPr>
+          <w:rFonts w:ascii="Dominique" w:hAnsi="Dominique"/>
+          <w:color w:val="7030A0"/>
+          <w:sz w:val="40"/>
+          <w:szCs w:val="40"/>
+          <w:lang w:val="es-MX"/>
+        </w:rPr>
+        <w:t>Tema</w:t>
+      </w:r>
+      <w:r>
+        <w:rPr>
+          <w:rFonts w:ascii="Dominique" w:hAnsi="Dominique"/>
+          <w:color w:val="1F4E79" w:themeColor="accent1" w:themeShade="80"/>
+          <w:sz w:val="40"/>
+          <w:szCs w:val="40"/>
+          <w:lang w:val="es-MX"/>
+        </w:rPr>
+        <w:t>:</w:t>
+      </w:r>
+    </w:p>
+    <w:p>
+      <w:pPr>
+        <w:pStyle w:val="Subttulo"/>
+        <w:rPr>
+          <w:rFonts w:ascii="Simplicity" w:hAnsi="Simplicity"/>
+          <w:i/>
+          <w:color w:val="auto"/>
+          <w:sz w:val="40"/>
+          <w:szCs w:val="40"/>
+          <w:lang w:val="es-MX"/>
+        </w:rPr>
+      </w:pPr>
+      <w:r>
+        <w:rPr>
+          <w:rFonts w:ascii="Simplicity" w:hAnsi="Simplicity"/>
+          <w:i/>
+          <w:color w:val="auto"/>
+          <w:sz w:val="40"/>
+          <w:szCs w:val="40"/>
+          <w:lang w:val="es-MX"/>
+        </w:rPr>
+        <w:t>“</w:t>
+      </w:r>
+      <w:r>
+        <w:rPr>
+          <w:rFonts w:ascii="Simplicity" w:hAnsi="Simplicity"/>
+          <w:i/>
+          <w:color w:val="auto"/>
+          <w:sz w:val="40"/>
+          <w:szCs w:val="40"/>
+          <w:lang w:val="es-MX"/>
+        </w:rPr>
+        <w:t>CallStack</w:t>
+      </w:r>
+      <w:r>
+        <w:rPr>
+          <w:rFonts w:ascii="Simplicity" w:hAnsi="Simplicity"/>
+          <w:i/>
+          <w:color w:val="auto"/>
+          <w:sz w:val="40"/>
+          <w:szCs w:val="40"/>
+          <w:lang w:val="es-MX"/>
+        </w:rPr>
+        <w:t>.”</w:t>
+      </w:r>
+    </w:p>
+    <w:p>
+      <w:pPr>
+        <w:pStyle w:val="Subttulo"/>
+        <w:rPr>
+          <w:rFonts w:ascii="Dominique" w:hAnsi="Dominique"/>
+          <w:color w:val="1F4E79" w:themeColor="accent1" w:themeShade="80"/>
+          <w:sz w:val="38"/>
+          <w:szCs w:val="38"/>
+          <w:lang w:val="es-MX"/>
+        </w:rPr>
+      </w:pPr>
+      <w:r>
+        <w:rPr>
+          <w:rFonts w:ascii="Dominique" w:hAnsi="Dominique"/>
+          <w:color w:val="1F4E79" w:themeColor="accent1" w:themeShade="80"/>
+          <w:sz w:val="38"/>
+          <w:szCs w:val="38"/>
+          <w:lang w:val="es-MX"/>
+        </w:rPr>
+        <w:t>Nombre Estudiante:</w:t>
+      </w:r>
+    </w:p>
+    <w:p>
+      <w:pPr>
+        <w:pStyle w:val="Subttulo"/>
+        <w:rPr>
+          <w:rFonts w:ascii="Simplicity" w:hAnsi="Simplicity"/>
+          <w:color w:val="auto"/>
+          <w:sz w:val="38"/>
+          <w:szCs w:val="38"/>
+          <w:lang w:val="es-MX"/>
+        </w:rPr>
+      </w:pPr>
+      <w:r>
+        <w:rPr>
+          <w:rFonts w:ascii="Simplicity" w:hAnsi="Simplicity"/>
+          <w:color w:val="auto"/>
+          <w:sz w:val="38"/>
+          <w:szCs w:val="38"/>
+          <w:lang w:val="es-MX"/>
+        </w:rPr>
+        <w:t>Talamantes Castañeda Ángela María.</w:t>
+      </w:r>
+    </w:p>
+    <w:p>
+      <w:pPr>
+        <w:pStyle w:val="Subttulo"/>
+        <w:rPr>
+          <w:rFonts w:ascii="Dominique" w:hAnsi="Dominique"/>
+          <w:color w:val="1F4E79" w:themeColor="accent1" w:themeShade="80"/>
+          <w:sz w:val="38"/>
+          <w:szCs w:val="38"/>
+          <w:lang w:val="es-MX"/>
+        </w:rPr>
+      </w:pPr>
+      <w:r>
+        <w:rPr>
+          <w:rFonts w:ascii="Dominique" w:hAnsi="Dominique"/>
+          <w:color w:val="1F4E79" w:themeColor="accent1" w:themeShade="80"/>
+          <w:sz w:val="38"/>
+          <w:szCs w:val="38"/>
+          <w:lang w:val="es-MX"/>
+        </w:rPr>
+        <w:t>Matrícula:</w:t>
+      </w:r>
+    </w:p>
+    <w:p>
+      <w:pPr>
+        <w:pStyle w:val="Subttulo"/>
+        <w:rPr>
+          <w:rFonts w:ascii="Simplicity" w:hAnsi="Simplicity"/>
+          <w:color w:val="auto"/>
+          <w:sz w:val="38"/>
+          <w:szCs w:val="38"/>
+          <w:lang w:val="es-MX"/>
+        </w:rPr>
+      </w:pPr>
+      <w:r>
+        <w:rPr>
+          <w:rFonts w:ascii="Simplicity" w:hAnsi="Simplicity"/>
+          <w:color w:val="auto"/>
+          <w:sz w:val="38"/>
+          <w:szCs w:val="38"/>
+          <w:lang w:val="es-MX"/>
+        </w:rPr>
+        <w:t>191243.</w:t>
+      </w:r>
+    </w:p>
+    <w:p>
+      <w:pPr>
+        <w:pStyle w:val="Subttulo"/>
+        <w:rPr>
+          <w:rFonts w:ascii="Dominique" w:hAnsi="Dominique"/>
+          <w:color w:val="1F4E79" w:themeColor="accent1" w:themeShade="80"/>
+          <w:sz w:val="38"/>
+          <w:szCs w:val="38"/>
+          <w:lang w:val="es-MX"/>
+        </w:rPr>
+      </w:pPr>
+      <w:r>
+        <w:rPr>
+          <w:rFonts w:ascii="Dominique" w:hAnsi="Dominique"/>
+          <w:color w:val="1F4E79" w:themeColor="accent1" w:themeShade="80"/>
+          <w:sz w:val="38"/>
+          <w:szCs w:val="38"/>
+          <w:lang w:val="es-MX"/>
+        </w:rPr>
+        <w:t>Carrera/Aula/Grade/Grupo:</w:t>
+      </w:r>
+    </w:p>
+    <w:p>
+      <w:pPr>
+        <w:pStyle w:val="Subttulo"/>
+        <w:rPr>
+          <w:rFonts w:ascii="Simplicity" w:hAnsi="Simplicity"/>
+          <w:color w:val="auto"/>
+          <w:sz w:val="38"/>
+          <w:szCs w:val="38"/>
+          <w:lang w:val="es-MX"/>
+        </w:rPr>
+      </w:pPr>
+      <w:r>
+        <w:rPr>
+          <w:rFonts w:ascii="Simplicity" w:hAnsi="Simplicity"/>
+          <w:color w:val="auto"/>
+          <w:sz w:val="38"/>
+          <w:szCs w:val="38"/>
+          <w:lang w:val="es-MX"/>
+        </w:rPr>
+        <w:t>IDGS ~ Aulas2, 9°A.</w:t>
+      </w:r>
+    </w:p>
+    <w:p>
+      <w:pPr>
+        <w:pStyle w:val="Subttulo"/>
+        <w:rPr>
+          <w:rFonts w:ascii="Simplicity" w:hAnsi="Simplicity"/>
+          <w:color w:val="auto"/>
+          <w:sz w:val="38"/>
+          <w:szCs w:val="38"/>
+          <w:lang w:val="es-MX"/>
+        </w:rPr>
+      </w:pPr>
+      <w:r>
+        <w:rPr>
+          <w:rFonts w:ascii="Dominique" w:hAnsi="Dominique"/>
+          <w:color w:val="1F4E79" w:themeColor="accent1" w:themeShade="80"/>
+          <w:sz w:val="38"/>
+          <w:szCs w:val="38"/>
+          <w:lang w:val="es-MX"/>
+        </w:rPr>
+        <w:t>Profesor:</w:t>
+      </w:r>
+      <w:r>
+        <w:rPr>
+          <w:rFonts w:ascii="Simplicity" w:hAnsi="Simplicity"/>
+          <w:color w:val="auto"/>
+          <w:sz w:val="38"/>
+          <w:szCs w:val="38"/>
+          <w:lang w:val="es-MX"/>
+        </w:rPr>
+        <w:t xml:space="preserve"> </w:t>
+      </w:r>
+    </w:p>
+    <w:p>
+      <w:pPr>
+        <w:pStyle w:val="Subttulo"/>
+        <w:rPr>
+          <w:rFonts w:ascii="Simplicity" w:hAnsi="Simplicity"/>
+          <w:color w:val="auto"/>
+          <w:sz w:val="38"/>
+          <w:szCs w:val="38"/>
+          <w:lang w:val="es-MX"/>
+        </w:rPr>
+      </w:pPr>
+      <w:r>
+        <w:rPr>
+          <w:rFonts w:ascii="Simplicity" w:hAnsi="Simplicity"/>
+          <w:color w:val="auto"/>
+          <w:sz w:val="38"/>
+          <w:szCs w:val="38"/>
+          <w:lang w:val="es-MX"/>
+        </w:rPr>
+        <w:t>Alberto Campos Hernández</w:t>
+      </w:r>
+      <w:r>
+        <w:rPr>
+          <w:rFonts w:ascii="Simplicity" w:hAnsi="Simplicity"/>
+          <w:color w:val="auto"/>
+          <w:sz w:val="38"/>
+          <w:szCs w:val="38"/>
+          <w:lang w:val="es-MX"/>
+        </w:rPr>
+        <w:t>.</w:t>
+      </w:r>
+    </w:p>
+    <w:p>
+      <w:pPr>
+        <w:pStyle w:val="Subttulo"/>
+        <w:rPr>
+          <w:rFonts w:ascii="Dominique" w:hAnsi="Dominique"/>
+          <w:color w:val="1F4E79" w:themeColor="accent1" w:themeShade="80"/>
+          <w:sz w:val="38"/>
+          <w:szCs w:val="38"/>
+          <w:lang w:val="es-MX"/>
+        </w:rPr>
+      </w:pPr>
+      <w:r>
+        <w:rPr>
+          <w:rFonts w:ascii="Dominique" w:hAnsi="Dominique"/>
+          <w:color w:val="1F4E79" w:themeColor="accent1" w:themeShade="80"/>
+          <w:sz w:val="38"/>
+          <w:szCs w:val="38"/>
+          <w:lang w:val="es-MX"/>
+        </w:rPr>
+        <w:t>Materia:</w:t>
+      </w:r>
+    </w:p>
+    <w:p>
+      <w:pPr>
+        <w:pStyle w:val="Subttulo"/>
+        <w:rPr>
+          <w:rFonts w:ascii="Simplicity" w:hAnsi="Simplicity"/>
+          <w:color w:val="auto"/>
+          <w:sz w:val="38"/>
+          <w:szCs w:val="38"/>
+          <w:lang w:val="es-MX"/>
+        </w:rPr>
+      </w:pPr>
+      <w:r>
+        <w:rPr>
+          <w:rFonts w:ascii="Simplicity" w:hAnsi="Simplicity"/>
+          <w:color w:val="auto"/>
+          <w:sz w:val="38"/>
+          <w:szCs w:val="38"/>
+          <w:lang w:val="es-MX"/>
+        </w:rPr>
+        <w:t>Desarrollo Móvil Integral</w:t>
+      </w:r>
+      <w:r>
+        <w:rPr>
+          <w:rFonts w:ascii="Simplicity" w:hAnsi="Simplicity"/>
+          <w:color w:val="auto"/>
+          <w:sz w:val="38"/>
+          <w:szCs w:val="38"/>
+          <w:lang w:val="es-MX"/>
+        </w:rPr>
+        <w:t>.</w:t>
+      </w:r>
+    </w:p>
     <w:p>
       <w:pPr>
         <w:tabs>
           <w:tab w:val="left" w:pos="2610"/>
         </w:tabs>
         <w:rPr>
-          <w:sz w:val="28"/>
-        </w:rPr>
-      </w:pPr>
-      <w:r>
-        <w:rPr>
-          <w:sz w:val="28"/>
+          <w:rFonts w:ascii="Dominique" w:hAnsi="Dominique"/>
+          <w:sz w:val="40"/>
+        </w:rPr>
+      </w:pPr>
+      <w:r>
+        <w:rPr>
+          <w:rFonts w:ascii="Dominique" w:hAnsi="Dominique"/>
+          <w:sz w:val="40"/>
           <w:highlight w:val="cyan"/>
         </w:rPr>
+        <w:lastRenderedPageBreak/>
         <w:t>¿Qué es?</w:t>
       </w:r>
-      <w:bookmarkStart w:id="0" w:name="_GoBack"/>
-      <w:bookmarkEnd w:id="0"/>
     </w:p>
     <w:p>
       <w:pPr>
@@ -28,20 +503,44 @@
           <w:tab w:val="left" w:pos="2610"/>
         </w:tabs>
         <w:jc w:val="both"/>
-      </w:pPr>
-      <w:r>
+        <w:rPr>
+          <w:rFonts w:ascii="Simplicity" w:hAnsi="Simplicity"/>
+          <w:sz w:val="32"/>
+        </w:rPr>
+      </w:pPr>
+      <w:r>
+        <w:rPr>
+          <w:rFonts w:ascii="Simplicity" w:hAnsi="Simplicity"/>
+          <w:sz w:val="32"/>
+        </w:rPr>
         <w:t>También llamado “</w:t>
       </w:r>
       <w:r>
+        <w:rPr>
+          <w:rFonts w:ascii="Simplicity" w:hAnsi="Simplicity"/>
+          <w:sz w:val="32"/>
+        </w:rPr>
         <w:t>P</w:t>
       </w:r>
       <w:r>
+        <w:rPr>
+          <w:rFonts w:ascii="Simplicity" w:hAnsi="Simplicity"/>
+          <w:sz w:val="32"/>
+        </w:rPr>
         <w:t>ila de ejecución</w:t>
       </w:r>
       <w:r>
+        <w:rPr>
+          <w:rFonts w:ascii="Simplicity" w:hAnsi="Simplicity"/>
+          <w:sz w:val="32"/>
+        </w:rPr>
         <w:t xml:space="preserve"> / Pila de contextos de ejecución</w:t>
       </w:r>
       <w:r>
+        <w:rPr>
+          <w:rFonts w:ascii="Simplicity" w:hAnsi="Simplicity"/>
+          <w:sz w:val="32"/>
+        </w:rPr>
         <w:t>”, el cual se usa para mapear, saber en dónde están ubicados y dónde anteriormente estaban.</w:t>
       </w:r>
     </w:p>
@@ -51,6 +550,10 @@
           <w:tab w:val="left" w:pos="2610"/>
         </w:tabs>
         <w:jc w:val="both"/>
+        <w:rPr>
+          <w:rFonts w:ascii="Simplicity" w:hAnsi="Simplicity"/>
+          <w:sz w:val="32"/>
+        </w:rPr>
       </w:pPr>
     </w:p>
     <w:p>
@@ -60,12 +563,14 @@
         </w:tabs>
         <w:jc w:val="both"/>
         <w:rPr>
-          <w:sz w:val="28"/>
-        </w:rPr>
-      </w:pPr>
-      <w:r>
-        <w:rPr>
-          <w:sz w:val="28"/>
+          <w:rFonts w:ascii="Dominique" w:hAnsi="Dominique"/>
+          <w:sz w:val="40"/>
+        </w:rPr>
+      </w:pPr>
+      <w:r>
+        <w:rPr>
+          <w:rFonts w:ascii="Dominique" w:hAnsi="Dominique"/>
+          <w:sz w:val="40"/>
           <w:highlight w:val="cyan"/>
         </w:rPr>
         <w:t>¿Cómo funciona?</w:t>
@@ -77,36 +582,24 @@
           <w:tab w:val="left" w:pos="2610"/>
         </w:tabs>
         <w:jc w:val="both"/>
-      </w:pPr>
-      <w:r>
+        <w:rPr>
+          <w:rFonts w:ascii="Simplicity" w:hAnsi="Simplicity"/>
+          <w:sz w:val="32"/>
+        </w:rPr>
+      </w:pPr>
+      <w:r>
+        <w:rPr>
+          <w:rFonts w:ascii="Simplicity" w:hAnsi="Simplicity"/>
+          <w:sz w:val="32"/>
+        </w:rPr>
         <w:t>Este si</w:t>
       </w:r>
       <w:r>
-        <w:t xml:space="preserve"> necesita añadir una pila, se debe de hacer desde arriba, y si esta se le tiene que quitar alguna, se deben de quitar las que están anterior o si se quiere agregar, esta debe ser desde la última que se agregó. (LIFO: </w:t>
-      </w:r>
-      <w:proofErr w:type="spellStart"/>
-      <w:r>
-        <w:t>Last</w:t>
-      </w:r>
-      <w:proofErr w:type="spellEnd"/>
-      <w:r>
-        <w:t xml:space="preserve"> In </w:t>
-      </w:r>
-      <w:proofErr w:type="spellStart"/>
-      <w:r>
-        <w:t>First</w:t>
-      </w:r>
-      <w:proofErr w:type="spellEnd"/>
-      <w:r>
-        <w:t xml:space="preserve"> </w:t>
-      </w:r>
-      <w:proofErr w:type="spellStart"/>
-      <w:r>
-        <w:t>Out</w:t>
-      </w:r>
-      <w:proofErr w:type="spellEnd"/>
-      <w:r>
-        <w:t>).</w:t>
+        <w:rPr>
+          <w:rFonts w:ascii="Simplicity" w:hAnsi="Simplicity"/>
+          <w:sz w:val="32"/>
+        </w:rPr>
+        <w:t xml:space="preserve"> necesita añadir una pila, se debe de hacer desde arriba, y si esta se le tiene que quitar alguna, se deben de quitar las que están anterior o si se quiere agregar, esta debe ser desde la última que se agregó. (LIFO: Last In First Out).</w:t>
       </w:r>
     </w:p>
     <w:p>
@@ -115,27 +608,57 @@
           <w:tab w:val="left" w:pos="2610"/>
         </w:tabs>
         <w:jc w:val="both"/>
-      </w:pPr>
-    </w:p>
-    <w:p/>
+        <w:rPr>
+          <w:rFonts w:ascii="Simplicity" w:hAnsi="Simplicity"/>
+          <w:sz w:val="32"/>
+        </w:rPr>
+      </w:pPr>
+    </w:p>
+    <w:p>
+      <w:pPr>
+        <w:rPr>
+          <w:rFonts w:ascii="Simplicity" w:hAnsi="Simplicity"/>
+          <w:sz w:val="32"/>
+        </w:rPr>
+      </w:pPr>
+    </w:p>
     <w:p>
       <w:pPr>
         <w:tabs>
           <w:tab w:val="left" w:pos="3180"/>
         </w:tabs>
-      </w:pPr>
-      <w:proofErr w:type="spellStart"/>
-      <w:r>
-        <w:t>Stack</w:t>
-      </w:r>
-      <w:proofErr w:type="spellEnd"/>
-      <w:r>
-        <w:t xml:space="preserve"> Trace: La secuencia de llamadas que se fueron dando durante la ejecución de un programa hasta que sucedió una ex</w:t>
-      </w:r>
-      <w:r>
+        <w:rPr>
+          <w:rFonts w:ascii="Simplicity" w:hAnsi="Simplicity"/>
+          <w:sz w:val="32"/>
+        </w:rPr>
+      </w:pPr>
+      <w:r>
+        <w:rPr>
+          <w:rFonts w:ascii="Simplicity" w:hAnsi="Simplicity"/>
+          <w:color w:val="2E74B5" w:themeColor="accent1" w:themeShade="BF"/>
+          <w:sz w:val="32"/>
+        </w:rPr>
+        <w:t xml:space="preserve">Stack </w:t>
+      </w:r>
+      <w:r>
+        <w:rPr>
+          <w:rFonts w:ascii="Simplicity" w:hAnsi="Simplicity"/>
+          <w:sz w:val="32"/>
+        </w:rPr>
+        <w:t>Trace: La secuencia de llamadas que se fueron dando durante la ejecución de un programa hasta que sucedió una ex</w:t>
+      </w:r>
+      <w:r>
+        <w:rPr>
+          <w:rFonts w:ascii="Simplicity" w:hAnsi="Simplicity"/>
+          <w:sz w:val="32"/>
+        </w:rPr>
         <w:t>cepción o un error inesperado (</w:t>
       </w:r>
       <w:r>
+        <w:rPr>
+          <w:rFonts w:ascii="Simplicity" w:hAnsi="Simplicity"/>
+          <w:sz w:val="32"/>
+        </w:rPr>
         <w:t>es muy útil cuando buscamos bugs en el código).</w:t>
       </w:r>
     </w:p>
@@ -144,6 +667,10 @@
         <w:tabs>
           <w:tab w:val="left" w:pos="3180"/>
         </w:tabs>
+        <w:rPr>
+          <w:rFonts w:ascii="Simplicity" w:hAnsi="Simplicity"/>
+          <w:sz w:val="32"/>
+        </w:rPr>
       </w:pPr>
     </w:p>
     <w:p>
@@ -151,13 +678,24 @@
         <w:tabs>
           <w:tab w:val="left" w:pos="3180"/>
         </w:tabs>
-      </w:pPr>
-      <w:proofErr w:type="spellStart"/>
-      <w:r>
+        <w:rPr>
+          <w:rFonts w:ascii="Simplicity" w:hAnsi="Simplicity"/>
+          <w:sz w:val="32"/>
+        </w:rPr>
+      </w:pPr>
+      <w:r>
+        <w:rPr>
+          <w:rFonts w:ascii="Simplicity" w:hAnsi="Simplicity"/>
+          <w:color w:val="2E74B5" w:themeColor="accent1" w:themeShade="BF"/>
+          <w:sz w:val="32"/>
+        </w:rPr>
         <w:t>Scope</w:t>
       </w:r>
-      <w:proofErr w:type="spellEnd"/>
-      <w:r>
+      <w:r>
+        <w:rPr>
+          <w:rFonts w:ascii="Simplicity" w:hAnsi="Simplicity"/>
+          <w:sz w:val="32"/>
+        </w:rPr>
         <w:t>: Contexto actual de ejecución, este está determinado por el conjunto de variables y funciones que se pueden acceder de esa función cuando se está ejecutando.</w:t>
       </w:r>
     </w:p>
@@ -166,44 +704,25 @@
         <w:tabs>
           <w:tab w:val="left" w:pos="3180"/>
         </w:tabs>
-      </w:pPr>
-      <w:r>
-        <w:t>Contexto de ejecución (</w:t>
-      </w:r>
-      <w:proofErr w:type="spellStart"/>
-      <w:r>
-        <w:t>Scope</w:t>
-      </w:r>
-      <w:proofErr w:type="spellEnd"/>
-      <w:r>
-        <w:t>):</w:t>
-      </w:r>
-      <w:r>
-        <w:t xml:space="preserve"> EL conjunto de variables que tiene acceso la función, el contexto (</w:t>
-      </w:r>
-      <w:proofErr w:type="spellStart"/>
-      <w:r>
-        <w:t>this</w:t>
-      </w:r>
-      <w:proofErr w:type="spellEnd"/>
-      <w:r>
-        <w:t xml:space="preserve">), </w:t>
-      </w:r>
-      <w:proofErr w:type="spellStart"/>
-      <w:r>
-        <w:t>arguments</w:t>
-      </w:r>
-      <w:proofErr w:type="spellEnd"/>
-      <w:r>
-        <w:t xml:space="preserve"> u objeto global (</w:t>
-      </w:r>
-      <w:proofErr w:type="spellStart"/>
-      <w:r>
-        <w:t>window</w:t>
-      </w:r>
-      <w:proofErr w:type="spellEnd"/>
-      <w:r>
-        <w:t>/global).</w:t>
+        <w:rPr>
+          <w:rFonts w:ascii="Simplicity" w:hAnsi="Simplicity"/>
+          <w:sz w:val="32"/>
+        </w:rPr>
+      </w:pPr>
+      <w:r>
+        <w:rPr>
+          <w:rFonts w:ascii="Simplicity" w:hAnsi="Simplicity"/>
+          <w:color w:val="2E74B5" w:themeColor="accent1" w:themeShade="BF"/>
+          <w:sz w:val="32"/>
+        </w:rPr>
+        <w:t xml:space="preserve">Contexto de ejecución (Scope): </w:t>
+      </w:r>
+      <w:r>
+        <w:rPr>
+          <w:rFonts w:ascii="Simplicity" w:hAnsi="Simplicity"/>
+          <w:sz w:val="32"/>
+        </w:rPr>
+        <w:t>EL conjunto de variables que tiene acceso la función, el contexto (this), arguments u objeto global (window/global).</w:t>
       </w:r>
     </w:p>
     <w:p>
@@ -211,13 +730,24 @@
         <w:tabs>
           <w:tab w:val="left" w:pos="3180"/>
         </w:tabs>
-      </w:pPr>
-      <w:proofErr w:type="spellStart"/>
-      <w:r>
+        <w:rPr>
+          <w:rFonts w:ascii="Simplicity" w:hAnsi="Simplicity"/>
+          <w:sz w:val="32"/>
+        </w:rPr>
+      </w:pPr>
+      <w:r>
+        <w:rPr>
+          <w:rFonts w:ascii="Simplicity" w:hAnsi="Simplicity"/>
+          <w:color w:val="2E74B5" w:themeColor="accent1" w:themeShade="BF"/>
+          <w:sz w:val="32"/>
+        </w:rPr>
         <w:t>This</w:t>
       </w:r>
-      <w:proofErr w:type="spellEnd"/>
-      <w:r>
+      <w:r>
+        <w:rPr>
+          <w:rFonts w:ascii="Simplicity" w:hAnsi="Simplicity"/>
+          <w:sz w:val="32"/>
+        </w:rPr>
         <w:t>: Hace referencia al objeto “dueño” de la función y el valor que lo contiene determina lo que se llama el contexto de la función.</w:t>
       </w:r>
     </w:p>
@@ -226,30 +756,25 @@
         <w:tabs>
           <w:tab w:val="left" w:pos="3180"/>
         </w:tabs>
-      </w:pPr>
-      <w:proofErr w:type="spellStart"/>
-      <w:r>
+        <w:rPr>
+          <w:rFonts w:ascii="Simplicity" w:hAnsi="Simplicity"/>
+          <w:sz w:val="32"/>
+        </w:rPr>
+      </w:pPr>
+      <w:r>
+        <w:rPr>
+          <w:rFonts w:ascii="Simplicity" w:hAnsi="Simplicity"/>
+          <w:color w:val="2E74B5" w:themeColor="accent1" w:themeShade="BF"/>
+          <w:sz w:val="32"/>
+        </w:rPr>
         <w:t>Arguments</w:t>
       </w:r>
-      <w:proofErr w:type="spellEnd"/>
-      <w:r>
-        <w:t xml:space="preserve">: Objeto similar a los </w:t>
-      </w:r>
-      <w:proofErr w:type="spellStart"/>
-      <w:r>
-        <w:t>arrays</w:t>
-      </w:r>
-      <w:proofErr w:type="spellEnd"/>
-      <w:r>
-        <w:t xml:space="preserve">, que tienen todas las funciones en su </w:t>
-      </w:r>
-      <w:proofErr w:type="spellStart"/>
-      <w:r>
-        <w:t>scoop</w:t>
-      </w:r>
-      <w:proofErr w:type="spellEnd"/>
-      <w:r>
-        <w:t xml:space="preserve"> local (=&gt; no están disponibles), este tiene todos los parámetros que recibe la función cuando fue invocada.</w:t>
+      <w:r>
+        <w:rPr>
+          <w:rFonts w:ascii="Simplicity" w:hAnsi="Simplicity"/>
+          <w:sz w:val="32"/>
+        </w:rPr>
+        <w:t>: Objeto similar a los arrays, que tienen todas las funciones en su scoop local (=&gt; no están disponibles), este tiene todos los parámetros que recibe la función cuando fue invocada.</w:t>
       </w:r>
     </w:p>
     <w:p>
@@ -257,8 +782,19 @@
         <w:tabs>
           <w:tab w:val="left" w:pos="3180"/>
         </w:tabs>
-      </w:pPr>
-      <w:r>
+        <w:rPr>
+          <w:rFonts w:ascii="Simplicity" w:hAnsi="Simplicity"/>
+          <w:sz w:val="32"/>
+          <w:u w:val="single" w:color="00B0F0"/>
+        </w:rPr>
+      </w:pPr>
+      <w:r>
+        <w:rPr>
+          <w:rFonts w:ascii="Simplicity" w:hAnsi="Simplicity"/>
+          <w:sz w:val="32"/>
+          <w:u w:val="single" w:color="00B0F0"/>
+        </w:rPr>
+        <w:lastRenderedPageBreak/>
         <w:t>Función de la pila de ejecución se guarda:</w:t>
       </w:r>
     </w:p>
@@ -272,8 +808,16 @@
         <w:tabs>
           <w:tab w:val="left" w:pos="3180"/>
         </w:tabs>
-      </w:pPr>
-      <w:r>
+        <w:rPr>
+          <w:rFonts w:ascii="Simplicity" w:hAnsi="Simplicity"/>
+          <w:sz w:val="32"/>
+        </w:rPr>
+      </w:pPr>
+      <w:r>
+        <w:rPr>
+          <w:rFonts w:ascii="Simplicity" w:hAnsi="Simplicity"/>
+          <w:sz w:val="32"/>
+        </w:rPr>
         <w:t>Nombre de la función.</w:t>
       </w:r>
     </w:p>
@@ -287,8 +831,16 @@
         <w:tabs>
           <w:tab w:val="left" w:pos="3180"/>
         </w:tabs>
-      </w:pPr>
-      <w:r>
+        <w:rPr>
+          <w:rFonts w:ascii="Simplicity" w:hAnsi="Simplicity"/>
+          <w:sz w:val="32"/>
+        </w:rPr>
+      </w:pPr>
+      <w:r>
+        <w:rPr>
+          <w:rFonts w:ascii="Simplicity" w:hAnsi="Simplicity"/>
+          <w:sz w:val="32"/>
+        </w:rPr>
         <w:t>Archivo al que pertenece.</w:t>
       </w:r>
     </w:p>
@@ -302,8 +854,16 @@
         <w:tabs>
           <w:tab w:val="left" w:pos="3180"/>
         </w:tabs>
-      </w:pPr>
-      <w:r>
+        <w:rPr>
+          <w:rFonts w:ascii="Simplicity" w:hAnsi="Simplicity"/>
+          <w:sz w:val="32"/>
+        </w:rPr>
+      </w:pPr>
+      <w:r>
+        <w:rPr>
+          <w:rFonts w:ascii="Simplicity" w:hAnsi="Simplicity"/>
+          <w:sz w:val="32"/>
+        </w:rPr>
         <w:t>Número de la próxima línea a ejecutar.</w:t>
       </w:r>
     </w:p>
@@ -317,8 +877,16 @@
         <w:tabs>
           <w:tab w:val="left" w:pos="3180"/>
         </w:tabs>
-      </w:pPr>
-      <w:r>
+        <w:rPr>
+          <w:rFonts w:ascii="Simplicity" w:hAnsi="Simplicity"/>
+          <w:sz w:val="32"/>
+        </w:rPr>
+      </w:pPr>
+      <w:r>
+        <w:rPr>
+          <w:rFonts w:ascii="Simplicity" w:hAnsi="Simplicity"/>
+          <w:sz w:val="32"/>
+        </w:rPr>
         <w:t>Contexto de ejecución.</w:t>
       </w:r>
     </w:p>
@@ -327,17 +895,27 @@
         <w:tabs>
           <w:tab w:val="left" w:pos="3180"/>
         </w:tabs>
-      </w:pPr>
-      <w:r>
-        <w:t xml:space="preserve">Lo que se apila es un </w:t>
-      </w:r>
-      <w:proofErr w:type="spellStart"/>
-      <w:r>
-        <w:t>frame</w:t>
-      </w:r>
-      <w:proofErr w:type="spellEnd"/>
-      <w:r>
-        <w:t>/registro que contiene la función</w:t>
+        <w:rPr>
+          <w:rFonts w:ascii="Simplicity" w:hAnsi="Simplicity"/>
+          <w:color w:val="2E74B5" w:themeColor="accent1" w:themeShade="BF"/>
+          <w:sz w:val="32"/>
+        </w:rPr>
+      </w:pPr>
+      <w:r>
+        <w:rPr>
+          <w:rFonts w:ascii="Simplicity" w:hAnsi="Simplicity"/>
+          <w:color w:val="2E74B5" w:themeColor="accent1" w:themeShade="BF"/>
+          <w:sz w:val="32"/>
+        </w:rPr>
+        <w:t>Lo que se apila es un frame/registro que contiene la función</w:t>
+      </w:r>
+      <w:r>
+        <w:rPr>
+          <w:rFonts w:ascii="Simplicity" w:hAnsi="Simplicity"/>
+          <w:color w:val="2E74B5" w:themeColor="accent1" w:themeShade="BF"/>
+          <w:sz w:val="32"/>
+        </w:rPr>
+        <w:t>:</w:t>
       </w:r>
     </w:p>
     <w:p>
@@ -350,14 +928,30 @@
         <w:tabs>
           <w:tab w:val="left" w:pos="3180"/>
         </w:tabs>
-      </w:pPr>
-      <w:r>
+        <w:rPr>
+          <w:rFonts w:ascii="Simplicity" w:hAnsi="Simplicity"/>
+          <w:sz w:val="32"/>
+        </w:rPr>
+      </w:pPr>
+      <w:r>
+        <w:rPr>
+          <w:rFonts w:ascii="Simplicity" w:hAnsi="Simplicity"/>
+          <w:sz w:val="32"/>
+        </w:rPr>
         <w:t>Contexto de e</w:t>
       </w:r>
       <w:r>
+        <w:rPr>
+          <w:rFonts w:ascii="Simplicity" w:hAnsi="Simplicity"/>
+          <w:sz w:val="32"/>
+        </w:rPr>
         <w:t>jecución</w:t>
       </w:r>
       <w:r>
+        <w:rPr>
+          <w:rFonts w:ascii="Simplicity" w:hAnsi="Simplicity"/>
+          <w:sz w:val="32"/>
+        </w:rPr>
         <w:t>.</w:t>
       </w:r>
     </w:p>
@@ -371,8 +965,16 @@
         <w:tabs>
           <w:tab w:val="left" w:pos="3180"/>
         </w:tabs>
-      </w:pPr>
-      <w:r>
+        <w:rPr>
+          <w:rFonts w:ascii="Simplicity" w:hAnsi="Simplicity"/>
+          <w:sz w:val="32"/>
+        </w:rPr>
+      </w:pPr>
+      <w:r>
+        <w:rPr>
+          <w:rFonts w:ascii="Simplicity" w:hAnsi="Simplicity"/>
+          <w:sz w:val="32"/>
+        </w:rPr>
         <w:t>Nombre de archivo al que pertenece.</w:t>
       </w:r>
     </w:p>
@@ -387,39 +989,83 @@
           <w:tab w:val="left" w:pos="3180"/>
         </w:tabs>
         <w:jc w:val="both"/>
-      </w:pPr>
-      <w:r>
-        <w:t xml:space="preserve">Número de la próxima línea a ejecutar que se va a ir actualizando a medida que la función se vaya ejecutando, cada que se ejecute una función, esta creará un nuevo registro y lo va a agregar a su pila de ejecución y el motor de JS trabajará con ese registro hasta que esta se </w:t>
-      </w:r>
-      <w:r>
-        <w:lastRenderedPageBreak/>
-        <w:t xml:space="preserve">termine de ejecutar. Y ahí es dónde saca el registro de la pila y continúa trabajando con el que estaba debajo el cual se puede acceder desde las secciones de </w:t>
-      </w:r>
-      <w:proofErr w:type="spellStart"/>
-      <w:r>
-        <w:t>CallStack</w:t>
-      </w:r>
-      <w:proofErr w:type="spellEnd"/>
-      <w:r>
-        <w:t xml:space="preserve"> y </w:t>
-      </w:r>
-      <w:proofErr w:type="spellStart"/>
-      <w:r>
-        <w:t>Scopes</w:t>
-      </w:r>
-      <w:proofErr w:type="spellEnd"/>
-      <w:r>
-        <w:t xml:space="preserve"> (en las herramientas de los navegadores para desarrolladores).</w:t>
+        <w:rPr>
+          <w:rFonts w:ascii="Simplicity" w:hAnsi="Simplicity"/>
+          <w:sz w:val="32"/>
+        </w:rPr>
+      </w:pPr>
+      <w:r>
+        <w:rPr>
+          <w:rFonts w:ascii="Simplicity" w:hAnsi="Simplicity"/>
+          <w:sz w:val="32"/>
+        </w:rPr>
+        <w:t>Número de la próxima línea a ejecutar que se va a ir actualizando a medida que la función se vaya ejecutando, cada que se ejecute una función, esta creará un nuevo registro y lo va a agregar a su pila de ejecución y el motor de JS trabajará con ese registro hasta que esta se termine de ejecutar. Y ahí es dónde saca el registro de la pila y continúa trabajando con el que estaba debajo el cual se puede acceder desde las secciones de CallStack y Scopes (en las herramientas de los navegadores para desarrolladores).</w:t>
       </w:r>
     </w:p>
     <w:sectPr>
       <w:pgSz w:w="12240" w:h="15840"/>
       <w:pgMar w:top="1417" w:right="1701" w:bottom="1417" w:left="1701" w:header="708" w:footer="708" w:gutter="0"/>
+      <w:pgBorders w:offsetFrom="page">
+        <w:top w:val="twistedLines1" w:sz="18" w:space="24" w:color="auto"/>
+        <w:left w:val="twistedLines1" w:sz="18" w:space="24" w:color="auto"/>
+        <w:bottom w:val="twistedLines1" w:sz="18" w:space="24" w:color="auto"/>
+        <w:right w:val="twistedLines1" w:sz="18" w:space="24" w:color="auto"/>
+      </w:pgBorders>
       <w:cols w:space="708"/>
       <w:docGrid w:linePitch="360"/>
     </w:sectPr>
   </w:body>
 </w:document>
+</file>
+
+<file path=word/endnotes.xml><?xml version="1.0" encoding="utf-8"?>
+<w:endnotes xmlns:wpc="http://schemas.microsoft.com/office/word/2010/wordprocessingCanvas" xmlns:cx="http://schemas.microsoft.com/office/drawing/2014/chartex" xmlns:mc="http://schemas.openxmlformats.org/markup-compatibility/2006" xmlns:o="urn:schemas-microsoft-com:office:office" xmlns:r="http://schemas.openxmlformats.org/officeDocument/2006/relationships" xmlns:m="http://schemas.openxmlformats.org/officeDocument/2006/math" xmlns:v="urn:schemas-microsoft-com:vml" xmlns:wp14="http://schemas.microsoft.com/office/word/2010/wordprocessingDrawing" xmlns:wp="http://schemas.openxmlformats.org/drawingml/2006/wordprocessingDrawing" xmlns:w10="urn:schemas-microsoft-com:office:word" xmlns:w="http://schemas.openxmlformats.org/wordprocessingml/2006/main" xmlns:w14="http://schemas.microsoft.com/office/word/2010/wordml" xmlns:w15="http://schemas.microsoft.com/office/word/2012/wordml" xmlns:w16se="http://schemas.microsoft.com/office/word/2015/wordml/symex" xmlns:wpg="http://schemas.microsoft.com/office/word/2010/wordprocessingGroup" xmlns:wpi="http://schemas.microsoft.com/office/word/2010/wordprocessingInk" xmlns:wne="http://schemas.microsoft.com/office/word/2006/wordml" xmlns:wps="http://schemas.microsoft.com/office/word/2010/wordprocessingShape" mc:Ignorable="w14 w15 w16se wp14">
+  <w:endnote w:type="separator" w:id="-1">
+    <w:p>
+      <w:pPr>
+        <w:spacing w:after="0" w:line="240" w:lineRule="auto"/>
+      </w:pPr>
+      <w:r>
+        <w:separator/>
+      </w:r>
+    </w:p>
+  </w:endnote>
+  <w:endnote w:type="continuationSeparator" w:id="0">
+    <w:p>
+      <w:pPr>
+        <w:spacing w:after="0" w:line="240" w:lineRule="auto"/>
+      </w:pPr>
+      <w:r>
+        <w:continuationSeparator/>
+      </w:r>
+    </w:p>
+  </w:endnote>
+</w:endnotes>
+</file>
+
+<file path=word/footnotes.xml><?xml version="1.0" encoding="utf-8"?>
+<w:footnotes xmlns:wpc="http://schemas.microsoft.com/office/word/2010/wordprocessingCanvas" xmlns:cx="http://schemas.microsoft.com/office/drawing/2014/chartex" xmlns:mc="http://schemas.openxmlformats.org/markup-compatibility/2006" xmlns:o="urn:schemas-microsoft-com:office:office" xmlns:r="http://schemas.openxmlformats.org/officeDocument/2006/relationships" xmlns:m="http://schemas.openxmlformats.org/officeDocument/2006/math" xmlns:v="urn:schemas-microsoft-com:vml" xmlns:wp14="http://schemas.microsoft.com/office/word/2010/wordprocessingDrawing" xmlns:wp="http://schemas.openxmlformats.org/drawingml/2006/wordprocessingDrawing" xmlns:w10="urn:schemas-microsoft-com:office:word" xmlns:w="http://schemas.openxmlformats.org/wordprocessingml/2006/main" xmlns:w14="http://schemas.microsoft.com/office/word/2010/wordml" xmlns:w15="http://schemas.microsoft.com/office/word/2012/wordml" xmlns:w16se="http://schemas.microsoft.com/office/word/2015/wordml/symex" xmlns:wpg="http://schemas.microsoft.com/office/word/2010/wordprocessingGroup" xmlns:wpi="http://schemas.microsoft.com/office/word/2010/wordprocessingInk" xmlns:wne="http://schemas.microsoft.com/office/word/2006/wordml" xmlns:wps="http://schemas.microsoft.com/office/word/2010/wordprocessingShape" mc:Ignorable="w14 w15 w16se wp14">
+  <w:footnote w:type="separator" w:id="-1">
+    <w:p>
+      <w:pPr>
+        <w:spacing w:after="0" w:line="240" w:lineRule="auto"/>
+      </w:pPr>
+      <w:r>
+        <w:separator/>
+      </w:r>
+    </w:p>
+  </w:footnote>
+  <w:footnote w:type="continuationSeparator" w:id="0">
+    <w:p>
+      <w:pPr>
+        <w:spacing w:after="0" w:line="240" w:lineRule="auto"/>
+      </w:pPr>
+      <w:r>
+        <w:continuationSeparator/>
+      </w:r>
+    </w:p>
+  </w:footnote>
+</w:footnotes>
 </file>
 
 <file path=word/numbering.xml><?xml version="1.0" encoding="utf-8"?>
@@ -1053,6 +1699,28 @@
     <w:name w:val="Normal"/>
     <w:qFormat/>
   </w:style>
+  <w:style w:type="paragraph" w:styleId="Ttulo3">
+    <w:name w:val="heading 3"/>
+    <w:basedOn w:val="Normal"/>
+    <w:next w:val="Normal"/>
+    <w:link w:val="Ttulo3Car"/>
+    <w:uiPriority w:val="9"/>
+    <w:unhideWhenUsed/>
+    <w:qFormat/>
+    <w:rsid w:val="00200B71"/>
+    <w:pPr>
+      <w:keepNext/>
+      <w:keepLines/>
+      <w:spacing w:before="160" w:after="0" w:line="240" w:lineRule="auto"/>
+      <w:outlineLvl w:val="2"/>
+    </w:pPr>
+    <w:rPr>
+      <w:rFonts w:asciiTheme="majorHAnsi" w:eastAsiaTheme="majorEastAsia" w:hAnsiTheme="majorHAnsi" w:cstheme="majorBidi"/>
+      <w:sz w:val="32"/>
+      <w:szCs w:val="32"/>
+      <w:lang w:val="en-US"/>
+    </w:rPr>
+  </w:style>
   <w:style w:type="character" w:default="1" w:styleId="Fuentedeprrafopredeter">
     <w:name w:val="Default Paragraph Font"/>
     <w:uiPriority w:val="1"/>
@@ -1090,6 +1758,100 @@
       <w:ind w:left="720"/>
       <w:contextualSpacing/>
     </w:pPr>
+  </w:style>
+  <w:style w:type="character" w:customStyle="1" w:styleId="Ttulo3Car">
+    <w:name w:val="Título 3 Car"/>
+    <w:basedOn w:val="Fuentedeprrafopredeter"/>
+    <w:link w:val="Ttulo3"/>
+    <w:uiPriority w:val="9"/>
+    <w:rsid w:val="00200B71"/>
+    <w:rPr>
+      <w:rFonts w:asciiTheme="majorHAnsi" w:eastAsiaTheme="majorEastAsia" w:hAnsiTheme="majorHAnsi" w:cstheme="majorBidi"/>
+      <w:sz w:val="32"/>
+      <w:szCs w:val="32"/>
+      <w:lang w:val="en-US"/>
+    </w:rPr>
+  </w:style>
+  <w:style w:type="paragraph" w:styleId="Subttulo">
+    <w:name w:val="Subtitle"/>
+    <w:basedOn w:val="Normal"/>
+    <w:next w:val="Normal"/>
+    <w:link w:val="SubttuloCar"/>
+    <w:uiPriority w:val="11"/>
+    <w:qFormat/>
+    <w:rsid w:val="00200B71"/>
+    <w:pPr>
+      <w:numPr>
+        <w:ilvl w:val="1"/>
+      </w:numPr>
+      <w:spacing w:line="300" w:lineRule="auto"/>
+      <w:jc w:val="center"/>
+    </w:pPr>
+    <w:rPr>
+      <w:rFonts w:eastAsiaTheme="minorEastAsia"/>
+      <w:color w:val="44546A" w:themeColor="text2"/>
+      <w:sz w:val="28"/>
+      <w:szCs w:val="28"/>
+      <w:lang w:val="en-US"/>
+    </w:rPr>
+  </w:style>
+  <w:style w:type="character" w:customStyle="1" w:styleId="SubttuloCar">
+    <w:name w:val="Subtítulo Car"/>
+    <w:basedOn w:val="Fuentedeprrafopredeter"/>
+    <w:link w:val="Subttulo"/>
+    <w:uiPriority w:val="11"/>
+    <w:rsid w:val="00200B71"/>
+    <w:rPr>
+      <w:rFonts w:eastAsiaTheme="minorEastAsia"/>
+      <w:color w:val="44546A" w:themeColor="text2"/>
+      <w:sz w:val="28"/>
+      <w:szCs w:val="28"/>
+      <w:lang w:val="en-US"/>
+    </w:rPr>
+  </w:style>
+  <w:style w:type="paragraph" w:styleId="Encabezado">
+    <w:name w:val="header"/>
+    <w:basedOn w:val="Normal"/>
+    <w:link w:val="EncabezadoCar"/>
+    <w:uiPriority w:val="99"/>
+    <w:unhideWhenUsed/>
+    <w:rsid w:val="00200B71"/>
+    <w:pPr>
+      <w:tabs>
+        <w:tab w:val="center" w:pos="4252"/>
+        <w:tab w:val="right" w:pos="8504"/>
+      </w:tabs>
+      <w:spacing w:after="0" w:line="240" w:lineRule="auto"/>
+    </w:pPr>
+  </w:style>
+  <w:style w:type="character" w:customStyle="1" w:styleId="EncabezadoCar">
+    <w:name w:val="Encabezado Car"/>
+    <w:basedOn w:val="Fuentedeprrafopredeter"/>
+    <w:link w:val="Encabezado"/>
+    <w:uiPriority w:val="99"/>
+    <w:rsid w:val="00200B71"/>
+  </w:style>
+  <w:style w:type="paragraph" w:styleId="Piedepgina">
+    <w:name w:val="footer"/>
+    <w:basedOn w:val="Normal"/>
+    <w:link w:val="PiedepginaCar"/>
+    <w:uiPriority w:val="99"/>
+    <w:unhideWhenUsed/>
+    <w:rsid w:val="00200B71"/>
+    <w:pPr>
+      <w:tabs>
+        <w:tab w:val="center" w:pos="4252"/>
+        <w:tab w:val="right" w:pos="8504"/>
+      </w:tabs>
+      <w:spacing w:after="0" w:line="240" w:lineRule="auto"/>
+    </w:pPr>
+  </w:style>
+  <w:style w:type="character" w:customStyle="1" w:styleId="PiedepginaCar">
+    <w:name w:val="Pie de página Car"/>
+    <w:basedOn w:val="Fuentedeprrafopredeter"/>
+    <w:link w:val="Piedepgina"/>
+    <w:uiPriority w:val="99"/>
+    <w:rsid w:val="00200B71"/>
   </w:style>
 </w:styles>
 </file>

</xml_diff>